<commit_message>
interface de registros de logs, gerir requisicoes, endereco no cadastro de estudante, etc
</commit_message>
<xml_diff>
--- a/Documentacao/palavras.docx
+++ b/Documentacao/palavras.docx
@@ -106,6 +106,107 @@
           <w:lang w:val="pt-PT"/>
         </w:rPr>
       </w:pPr>
+      <w:bookmarkStart w:id="0" w:name="_GoBack"/>
+      <w:r>
+        <w:rPr>
+          <w:lang w:val="pt-PT"/>
+        </w:rPr>
+        <w:t>Acção</w:t>
+      </w:r>
+    </w:p>
+    <w:bookmarkEnd w:id="0"/>
+    <w:p>
+      <w:pPr>
+        <w:rPr>
+          <w:lang w:val="pt-PT"/>
+        </w:rPr>
+      </w:pPr>
+      <w:r>
+        <w:rPr>
+          <w:lang w:val="pt-PT"/>
+        </w:rPr>
+        <w:t>Remetente</w:t>
+      </w:r>
+    </w:p>
+    <w:p>
+      <w:pPr>
+        <w:rPr>
+          <w:lang w:val="pt-PT"/>
+        </w:rPr>
+      </w:pPr>
+    </w:p>
+    <w:p>
+      <w:pPr>
+        <w:rPr>
+          <w:lang w:val="pt-PT"/>
+        </w:rPr>
+      </w:pPr>
+      <w:proofErr w:type="gramStart"/>
+      <w:r>
+        <w:rPr>
+          <w:lang w:val="pt-PT"/>
+        </w:rPr>
+        <w:t>Inicio</w:t>
+      </w:r>
+      <w:proofErr w:type="gramEnd"/>
+      <w:r>
+        <w:rPr>
+          <w:lang w:val="pt-PT"/>
+        </w:rPr>
+        <w:t xml:space="preserve"> de Secção</w:t>
+      </w:r>
+    </w:p>
+    <w:p>
+      <w:pPr>
+        <w:rPr>
+          <w:lang w:val="pt-PT"/>
+        </w:rPr>
+      </w:pPr>
+      <w:r>
+        <w:rPr>
+          <w:lang w:val="pt-PT"/>
+        </w:rPr>
+        <w:t xml:space="preserve">Termino </w:t>
+      </w:r>
+      <w:proofErr w:type="gramStart"/>
+      <w:r>
+        <w:rPr>
+          <w:lang w:val="pt-PT"/>
+        </w:rPr>
+        <w:t xml:space="preserve">de </w:t>
+      </w:r>
+      <w:r>
+        <w:rPr>
+          <w:lang w:val="pt-PT"/>
+        </w:rPr>
+        <w:t xml:space="preserve"> </w:t>
+      </w:r>
+      <w:r>
+        <w:rPr>
+          <w:lang w:val="pt-PT"/>
+        </w:rPr>
+        <w:t>S</w:t>
+      </w:r>
+      <w:r>
+        <w:rPr>
+          <w:lang w:val="pt-PT"/>
+        </w:rPr>
+        <w:t>ecção</w:t>
+      </w:r>
+      <w:proofErr w:type="gramEnd"/>
+    </w:p>
+    <w:p>
+      <w:pPr>
+        <w:rPr>
+          <w:lang w:val="pt-PT"/>
+        </w:rPr>
+      </w:pPr>
+      <w:r>
+        <w:rPr>
+          <w:lang w:val="pt-PT"/>
+        </w:rPr>
+        <w:t>Requisições</w:t>
+      </w:r>
     </w:p>
     <w:p>
       <w:pPr>
@@ -288,6 +389,7 @@
         <w:rPr>
           <w:lang w:val="pt-PT"/>
         </w:rPr>
+        <w:lastRenderedPageBreak/>
         <w:t>Faculdade de Economia e Informática</w:t>
       </w:r>
     </w:p>
@@ -355,8 +457,6 @@
         </w:rPr>
         <w:t>sistema de Gestão da Biblioteca</w:t>
       </w:r>
-      <w:bookmarkStart w:id="0" w:name="_GoBack"/>
-      <w:bookmarkEnd w:id="0"/>
     </w:p>
     <w:sectPr>
       <w:pgSz w:w="12240" w:h="15840"/>

</xml_diff>

<commit_message>
lista de mensagens no admin e vews(contacto, lista-msg)
</commit_message>
<xml_diff>
--- a/Documentacao/palavras.docx
+++ b/Documentacao/palavras.docx
@@ -8,11 +8,46 @@
           <w:lang w:val="pt-PT"/>
         </w:rPr>
       </w:pPr>
-      <w:r>
-        <w:rPr>
-          <w:lang w:val="pt-PT"/>
-        </w:rPr>
-        <w:t>Não é possível recuperar os mesmos.</w:t>
+    </w:p>
+    <w:p>
+      <w:pPr>
+        <w:rPr>
+          <w:lang w:val="pt-PT"/>
+        </w:rPr>
+      </w:pPr>
+      <w:bookmarkStart w:id="0" w:name="_GoBack"/>
+      <w:r>
+        <w:rPr>
+          <w:lang w:val="pt-PT"/>
+        </w:rPr>
+        <w:t xml:space="preserve">Não é possível </w:t>
+      </w:r>
+      <w:r>
+        <w:rPr>
+          <w:lang w:val="pt-PT"/>
+        </w:rPr>
+        <w:t xml:space="preserve">reverter essa </w:t>
+      </w:r>
+      <w:proofErr w:type="spellStart"/>
+      <w:r>
+        <w:rPr>
+          <w:lang w:val="pt-PT"/>
+        </w:rPr>
+        <w:t>acção</w:t>
+      </w:r>
+      <w:bookmarkEnd w:id="0"/>
+      <w:r>
+        <w:rPr>
+          <w:lang w:val="pt-PT"/>
+        </w:rPr>
+        <w:t>recuperar</w:t>
+      </w:r>
+      <w:proofErr w:type="spellEnd"/>
+      <w:r>
+        <w:rPr>
+          <w:lang w:val="pt-PT"/>
+        </w:rPr>
+        <w:t xml:space="preserve"> os mesmos.</w:t>
       </w:r>
       <w:r>
         <w:rPr>
@@ -67,16 +102,193 @@
         <w:rPr>
           <w:lang w:val="pt-PT"/>
         </w:rPr>
+        <w:t xml:space="preserve"> máximo</w:t>
+      </w:r>
+      <w:proofErr w:type="gramEnd"/>
+    </w:p>
+    <w:p>
+      <w:pPr>
+        <w:rPr>
+          <w:lang w:val="pt-PT"/>
+        </w:rPr>
+      </w:pPr>
+      <w:r>
+        <w:rPr>
+          <w:lang w:val="pt-PT"/>
+        </w:rPr>
+        <w:t>Notificações</w:t>
+      </w:r>
+    </w:p>
+    <w:p>
+      <w:pPr>
+        <w:rPr>
+          <w:lang w:val="pt-PT"/>
+        </w:rPr>
+      </w:pPr>
+      <w:r>
+        <w:rPr>
+          <w:lang w:val="pt-PT"/>
+        </w:rPr>
+        <w:t>Biblioteca</w:t>
+      </w:r>
+    </w:p>
+    <w:p>
+      <w:pPr>
+        <w:rPr>
+          <w:lang w:val="pt-PT"/>
+        </w:rPr>
+      </w:pPr>
+      <w:r>
+        <w:rPr>
+          <w:lang w:val="pt-PT"/>
+        </w:rPr>
+        <w:t xml:space="preserve">Feito </w:t>
+      </w:r>
+      <w:r>
+        <w:rPr>
+          <w:lang w:val="pt-PT"/>
+        </w:rPr>
+        <w:t xml:space="preserve">à mão e </w:t>
+      </w:r>
+      <w:proofErr w:type="gramStart"/>
+      <w:r>
+        <w:rPr>
+          <w:lang w:val="pt-PT"/>
+        </w:rPr>
+        <w:t>com</w:t>
+      </w:r>
+      <w:proofErr w:type="gramEnd"/>
+    </w:p>
+    <w:p>
+      <w:pPr>
+        <w:rPr>
+          <w:lang w:val="pt-PT"/>
+        </w:rPr>
+      </w:pPr>
+      <w:r>
+        <w:rPr>
+          <w:lang w:val="pt-PT"/>
+        </w:rPr>
+        <w:t>Usuários</w:t>
+      </w:r>
+      <w:r>
+        <w:rPr>
+          <w:lang w:val="pt-PT"/>
+        </w:rPr>
+        <w:t>’</w:t>
+      </w:r>
+    </w:p>
+    <w:p>
+      <w:pPr>
+        <w:rPr>
+          <w:lang w:val="pt-PT"/>
+        </w:rPr>
+      </w:pPr>
+      <w:r>
+        <w:rPr>
+          <w:lang w:val="pt-PT"/>
+        </w:rPr>
+        <w:t>Gestão</w:t>
+      </w:r>
+    </w:p>
+    <w:p>
+      <w:pPr>
+        <w:rPr>
+          <w:lang w:val="pt-PT"/>
+        </w:rPr>
+      </w:pPr>
+      <w:r>
+        <w:rPr>
+          <w:lang w:val="pt-PT"/>
+        </w:rPr>
+        <w:t>Acção</w:t>
+      </w:r>
+    </w:p>
+    <w:p>
+      <w:pPr>
+        <w:rPr>
+          <w:lang w:val="pt-PT"/>
+        </w:rPr>
+      </w:pPr>
+      <w:r>
+        <w:rPr>
+          <w:lang w:val="pt-PT"/>
+        </w:rPr>
+        <w:t>Remetente</w:t>
+      </w:r>
+    </w:p>
+    <w:p>
+      <w:pPr>
+        <w:rPr>
+          <w:lang w:val="pt-PT"/>
+        </w:rPr>
+      </w:pPr>
+      <w:r>
+        <w:rPr>
+          <w:lang w:val="pt-PT"/>
+        </w:rPr>
+        <w:t>Disponíveis</w:t>
+      </w:r>
+    </w:p>
+    <w:p>
+      <w:pPr>
+        <w:rPr>
+          <w:lang w:val="pt-PT"/>
+        </w:rPr>
+      </w:pPr>
+    </w:p>
+    <w:p>
+      <w:pPr>
+        <w:rPr>
+          <w:lang w:val="pt-PT"/>
+        </w:rPr>
+      </w:pPr>
+      <w:proofErr w:type="gramStart"/>
+      <w:r>
+        <w:rPr>
+          <w:lang w:val="pt-PT"/>
+        </w:rPr>
+        <w:t>Inicio</w:t>
+      </w:r>
+      <w:proofErr w:type="gramEnd"/>
+      <w:r>
+        <w:rPr>
+          <w:lang w:val="pt-PT"/>
+        </w:rPr>
+        <w:t xml:space="preserve"> de Secção</w:t>
+      </w:r>
+    </w:p>
+    <w:p>
+      <w:pPr>
+        <w:rPr>
+          <w:lang w:val="pt-PT"/>
+        </w:rPr>
+      </w:pPr>
+      <w:r>
+        <w:rPr>
+          <w:lang w:val="pt-PT"/>
+        </w:rPr>
+        <w:t xml:space="preserve">Termino </w:t>
+      </w:r>
+      <w:proofErr w:type="gramStart"/>
+      <w:r>
+        <w:rPr>
+          <w:lang w:val="pt-PT"/>
+        </w:rPr>
+        <w:t xml:space="preserve">de </w:t>
+      </w:r>
+      <w:r>
+        <w:rPr>
+          <w:lang w:val="pt-PT"/>
+        </w:rPr>
         <w:t xml:space="preserve"> </w:t>
       </w:r>
-      <w:bookmarkStart w:id="0" w:name="_GoBack"/>
-      <w:r>
-        <w:rPr>
-          <w:lang w:val="pt-PT"/>
-        </w:rPr>
-        <w:t>máximo</w:t>
-      </w:r>
-      <w:bookmarkEnd w:id="0"/>
+      <w:r>
+        <w:rPr>
+          <w:lang w:val="pt-PT"/>
+        </w:rPr>
+        <w:t>Secção</w:t>
+      </w:r>
       <w:proofErr w:type="gramEnd"/>
     </w:p>
     <w:p>
@@ -89,46 +301,131 @@
         <w:rPr>
           <w:lang w:val="pt-PT"/>
         </w:rPr>
-        <w:t>Notificações</w:t>
-      </w:r>
-    </w:p>
-    <w:p>
-      <w:pPr>
-        <w:rPr>
-          <w:lang w:val="pt-PT"/>
-        </w:rPr>
-      </w:pPr>
-      <w:r>
-        <w:rPr>
-          <w:lang w:val="pt-PT"/>
-        </w:rPr>
-        <w:t>Biblioteca</w:t>
-      </w:r>
-    </w:p>
-    <w:p>
-      <w:pPr>
-        <w:rPr>
-          <w:lang w:val="pt-PT"/>
-        </w:rPr>
-      </w:pPr>
-      <w:r>
-        <w:rPr>
-          <w:lang w:val="pt-PT"/>
-        </w:rPr>
-        <w:t xml:space="preserve">Feito </w:t>
-      </w:r>
-      <w:r>
-        <w:rPr>
-          <w:lang w:val="pt-PT"/>
-        </w:rPr>
-        <w:t xml:space="preserve">à mão e </w:t>
+        <w:t>Requisições</w:t>
+      </w:r>
+    </w:p>
+    <w:p>
+      <w:pPr>
+        <w:rPr>
+          <w:lang w:val="pt-PT"/>
+        </w:rPr>
+      </w:pPr>
+      <w:r>
+        <w:rPr>
+          <w:lang w:val="pt-PT"/>
+        </w:rPr>
+        <w:t>Introduza os dados de autenticação para continuar.</w:t>
+      </w:r>
+    </w:p>
+    <w:p>
+      <w:pPr>
+        <w:rPr>
+          <w:lang w:val="pt-PT"/>
+        </w:rPr>
+      </w:pPr>
+      <w:r>
+        <w:rPr>
+          <w:lang w:val="pt-PT"/>
+        </w:rPr>
+        <w:t>Funcionários</w:t>
+      </w:r>
+    </w:p>
+    <w:p>
+      <w:pPr>
+        <w:rPr>
+          <w:lang w:val="pt-PT"/>
+        </w:rPr>
+      </w:pPr>
+      <w:r>
+        <w:rPr>
+          <w:lang w:val="pt-PT"/>
+        </w:rPr>
+        <w:t>Introduza os dados do novo funcionário</w:t>
+      </w:r>
+    </w:p>
+    <w:p>
+      <w:pPr>
+        <w:rPr>
+          <w:lang w:val="pt-PT"/>
+        </w:rPr>
+      </w:pPr>
+      <w:r>
+        <w:rPr>
+          <w:lang w:val="pt-PT"/>
+        </w:rPr>
+        <w:t>Nome de usuário</w:t>
+      </w:r>
+    </w:p>
+    <w:p>
+      <w:pPr>
+        <w:rPr>
+          <w:lang w:val="pt-PT"/>
+        </w:rPr>
+      </w:pPr>
+      <w:r>
+        <w:rPr>
+          <w:lang w:val="pt-PT"/>
+        </w:rPr>
+        <w:t>Catálogo</w:t>
+      </w:r>
+      <w:r>
+        <w:rPr>
+          <w:lang w:val="pt-PT"/>
+        </w:rPr>
+        <w:t xml:space="preserve"> de Livros</w:t>
+      </w:r>
+    </w:p>
+    <w:p>
+      <w:pPr>
+        <w:rPr>
+          <w:lang w:val="pt-PT"/>
+        </w:rPr>
+      </w:pPr>
+      <w:r>
+        <w:rPr>
+          <w:lang w:val="pt-PT"/>
+        </w:rPr>
+        <w:t>Sobre nós</w:t>
+      </w:r>
+    </w:p>
+    <w:p>
+      <w:pPr>
+        <w:rPr>
+          <w:lang w:val="pt-PT"/>
+        </w:rPr>
+      </w:pPr>
+      <w:r>
+        <w:rPr>
+          <w:lang w:val="pt-PT"/>
+        </w:rPr>
+        <w:t>Não tem uma conta? Registe-se</w:t>
+      </w:r>
+    </w:p>
+    <w:p>
+      <w:pPr>
+        <w:rPr>
+          <w:lang w:val="pt-PT"/>
+        </w:rPr>
+      </w:pPr>
+    </w:p>
+    <w:p>
+      <w:pPr>
+        <w:rPr>
+          <w:lang w:val="pt-PT"/>
+        </w:rPr>
+      </w:pPr>
+      <w:r>
+        <w:rPr>
+          <w:lang w:val="pt-PT"/>
+        </w:rPr>
+        <w:t xml:space="preserve">Endereço de </w:t>
       </w:r>
       <w:proofErr w:type="gramStart"/>
       <w:r>
         <w:rPr>
           <w:lang w:val="pt-PT"/>
         </w:rPr>
-        <w:t>com</w:t>
+        <w:t>Email</w:t>
       </w:r>
       <w:proofErr w:type="gramEnd"/>
     </w:p>
@@ -138,288 +435,17 @@
           <w:lang w:val="pt-PT"/>
         </w:rPr>
       </w:pPr>
-      <w:r>
-        <w:rPr>
-          <w:lang w:val="pt-PT"/>
-        </w:rPr>
-        <w:t>Usuários</w:t>
-      </w:r>
-      <w:r>
-        <w:rPr>
-          <w:lang w:val="pt-PT"/>
-        </w:rPr>
-        <w:t>’</w:t>
-      </w:r>
-    </w:p>
-    <w:p>
-      <w:pPr>
-        <w:rPr>
-          <w:lang w:val="pt-PT"/>
-        </w:rPr>
-      </w:pPr>
-      <w:r>
-        <w:rPr>
-          <w:lang w:val="pt-PT"/>
-        </w:rPr>
-        <w:t>Gestão</w:t>
-      </w:r>
-    </w:p>
-    <w:p>
-      <w:pPr>
-        <w:rPr>
-          <w:lang w:val="pt-PT"/>
-        </w:rPr>
-      </w:pPr>
-      <w:r>
-        <w:rPr>
-          <w:lang w:val="pt-PT"/>
-        </w:rPr>
-        <w:t>Acção</w:t>
-      </w:r>
-    </w:p>
-    <w:p>
-      <w:pPr>
-        <w:rPr>
-          <w:lang w:val="pt-PT"/>
-        </w:rPr>
-      </w:pPr>
-      <w:r>
-        <w:rPr>
-          <w:lang w:val="pt-PT"/>
-        </w:rPr>
-        <w:t>Remetente</w:t>
-      </w:r>
-    </w:p>
-    <w:p>
-      <w:pPr>
-        <w:rPr>
-          <w:lang w:val="pt-PT"/>
-        </w:rPr>
-      </w:pPr>
-      <w:r>
-        <w:rPr>
-          <w:lang w:val="pt-PT"/>
-        </w:rPr>
-        <w:t>Disponíveis</w:t>
-      </w:r>
-    </w:p>
-    <w:p>
-      <w:pPr>
-        <w:rPr>
-          <w:lang w:val="pt-PT"/>
-        </w:rPr>
-      </w:pPr>
-    </w:p>
-    <w:p>
-      <w:pPr>
-        <w:rPr>
-          <w:lang w:val="pt-PT"/>
-        </w:rPr>
-      </w:pPr>
-      <w:proofErr w:type="gramStart"/>
-      <w:r>
-        <w:rPr>
-          <w:lang w:val="pt-PT"/>
-        </w:rPr>
-        <w:t>Inicio</w:t>
-      </w:r>
-      <w:proofErr w:type="gramEnd"/>
-      <w:r>
-        <w:rPr>
-          <w:lang w:val="pt-PT"/>
-        </w:rPr>
-        <w:t xml:space="preserve"> de Secção</w:t>
-      </w:r>
-    </w:p>
-    <w:p>
-      <w:pPr>
-        <w:rPr>
-          <w:lang w:val="pt-PT"/>
-        </w:rPr>
-      </w:pPr>
-      <w:r>
-        <w:rPr>
-          <w:lang w:val="pt-PT"/>
-        </w:rPr>
-        <w:t xml:space="preserve">Termino </w:t>
-      </w:r>
-      <w:proofErr w:type="gramStart"/>
-      <w:r>
-        <w:rPr>
-          <w:lang w:val="pt-PT"/>
-        </w:rPr>
-        <w:t xml:space="preserve">de </w:t>
-      </w:r>
-      <w:r>
-        <w:rPr>
-          <w:lang w:val="pt-PT"/>
-        </w:rPr>
-        <w:t xml:space="preserve"> </w:t>
-      </w:r>
-      <w:r>
-        <w:rPr>
-          <w:lang w:val="pt-PT"/>
-        </w:rPr>
-        <w:t>Secção</w:t>
-      </w:r>
-      <w:proofErr w:type="gramEnd"/>
-    </w:p>
-    <w:p>
-      <w:pPr>
-        <w:rPr>
-          <w:lang w:val="pt-PT"/>
-        </w:rPr>
-      </w:pPr>
-      <w:r>
-        <w:rPr>
-          <w:lang w:val="pt-PT"/>
-        </w:rPr>
-        <w:t>Requisições</w:t>
-      </w:r>
-    </w:p>
-    <w:p>
-      <w:pPr>
-        <w:rPr>
-          <w:lang w:val="pt-PT"/>
-        </w:rPr>
-      </w:pPr>
-      <w:r>
-        <w:rPr>
-          <w:lang w:val="pt-PT"/>
-        </w:rPr>
-        <w:t>Introduza os dados de autenticação para continuar.</w:t>
-      </w:r>
-    </w:p>
-    <w:p>
-      <w:pPr>
-        <w:rPr>
-          <w:lang w:val="pt-PT"/>
-        </w:rPr>
-      </w:pPr>
-      <w:r>
-        <w:rPr>
-          <w:lang w:val="pt-PT"/>
-        </w:rPr>
-        <w:t>Funcionários</w:t>
-      </w:r>
-    </w:p>
-    <w:p>
-      <w:pPr>
-        <w:rPr>
-          <w:lang w:val="pt-PT"/>
-        </w:rPr>
-      </w:pPr>
-      <w:r>
-        <w:rPr>
-          <w:lang w:val="pt-PT"/>
-        </w:rPr>
-        <w:t>Introduza os dados do novo funcionário</w:t>
-      </w:r>
-    </w:p>
-    <w:p>
-      <w:pPr>
-        <w:rPr>
-          <w:lang w:val="pt-PT"/>
-        </w:rPr>
-      </w:pPr>
-      <w:r>
-        <w:rPr>
-          <w:lang w:val="pt-PT"/>
-        </w:rPr>
-        <w:t>Nome de usuário</w:t>
-      </w:r>
-    </w:p>
-    <w:p>
-      <w:pPr>
-        <w:rPr>
-          <w:lang w:val="pt-PT"/>
-        </w:rPr>
-      </w:pPr>
-      <w:r>
-        <w:rPr>
-          <w:lang w:val="pt-PT"/>
-        </w:rPr>
-        <w:t>Catálogo</w:t>
-      </w:r>
-      <w:r>
-        <w:rPr>
-          <w:lang w:val="pt-PT"/>
-        </w:rPr>
-        <w:t xml:space="preserve"> de Livros</w:t>
-      </w:r>
-    </w:p>
-    <w:p>
-      <w:pPr>
-        <w:rPr>
-          <w:lang w:val="pt-PT"/>
-        </w:rPr>
-      </w:pPr>
-      <w:r>
-        <w:rPr>
-          <w:lang w:val="pt-PT"/>
-        </w:rPr>
-        <w:t>Sobre nós</w:t>
-      </w:r>
-    </w:p>
-    <w:p>
-      <w:pPr>
-        <w:rPr>
-          <w:lang w:val="pt-PT"/>
-        </w:rPr>
-      </w:pPr>
-      <w:r>
-        <w:rPr>
-          <w:lang w:val="pt-PT"/>
-        </w:rPr>
-        <w:t>Não tem uma conta? Registe-se</w:t>
-      </w:r>
-    </w:p>
-    <w:p>
-      <w:pPr>
-        <w:rPr>
-          <w:lang w:val="pt-PT"/>
-        </w:rPr>
-      </w:pPr>
-    </w:p>
-    <w:p>
-      <w:pPr>
-        <w:rPr>
-          <w:lang w:val="pt-PT"/>
-        </w:rPr>
-      </w:pPr>
-      <w:r>
-        <w:rPr>
-          <w:lang w:val="pt-PT"/>
-        </w:rPr>
-        <w:t xml:space="preserve">Endereço de </w:t>
-      </w:r>
-      <w:proofErr w:type="gramStart"/>
-      <w:r>
-        <w:rPr>
-          <w:lang w:val="pt-PT"/>
-        </w:rPr>
-        <w:t>Email</w:t>
-      </w:r>
-      <w:proofErr w:type="gramEnd"/>
-    </w:p>
-    <w:p>
-      <w:pPr>
-        <w:rPr>
-          <w:lang w:val="pt-PT"/>
-        </w:rPr>
-      </w:pPr>
-    </w:p>
-    <w:p>
-      <w:pPr>
-        <w:rPr>
-          <w:lang w:val="pt-PT"/>
-        </w:rPr>
-      </w:pPr>
-      <w:r>
-        <w:rPr>
-          <w:lang w:val="pt-PT"/>
-        </w:rPr>
-        <w:lastRenderedPageBreak/>
+    </w:p>
+    <w:p>
+      <w:pPr>
+        <w:rPr>
+          <w:lang w:val="pt-PT"/>
+        </w:rPr>
+      </w:pPr>
+      <w:r>
+        <w:rPr>
+          <w:lang w:val="pt-PT"/>
+        </w:rPr>
         <w:t>Faculdade de Políticas de Administração</w:t>
       </w:r>
     </w:p>

</xml_diff>